<commit_message>
changed link in docx
</commit_message>
<xml_diff>
--- a/DS4200 Final Writeup.docx
+++ b/DS4200 Final Writeup.docx
@@ -40,7 +40,7 @@
     </w:p>
     <w:p>
       <w:r>
-        <w:t>This project presents a series of interactive and static visualizations that explore the distribution and patterns of crime in public parks across New York City using data from 2023 and 2024. The visualizations are designed to support urban planners, policy makers, and citizens in understanding crime dynamics in NYC parks.</w:t>
+        <w:t>This project presents a series of interactive and static visualizations that explore the distribution and patterns of crime in public parks across New York City using data from 2023 and 2024. The visualizations are designed to support urban planners, policymakers, and citizens in understanding crime dynamics in NYC parks.</w:t>
       </w:r>
     </w:p>
     <w:p>
@@ -56,10 +56,7 @@
         <w:pStyle w:val="Heading2"/>
       </w:pPr>
       <w:r>
-        <w:t>1</w:t>
-      </w:r>
-      <w:r>
-        <w:t xml:space="preserve">. </w:t>
+        <w:t xml:space="preserve">1. </w:t>
       </w:r>
       <w:r>
         <w:t>Crime Trends Over Each Quarter of NYC Parks in 2023 &amp; 2024</w:t>
@@ -78,10 +75,7 @@
         <w:pStyle w:val="Heading2"/>
       </w:pPr>
       <w:r>
-        <w:t>2</w:t>
-      </w:r>
-      <w:r>
-        <w:t xml:space="preserve">. </w:t>
+        <w:t xml:space="preserve">2. </w:t>
       </w:r>
       <w:r>
         <w:t>Crime Trends in NYC Public Parks by Quarter, Borough, &amp; Crime Type (2023</w:t>
@@ -106,10 +100,7 @@
         <w:pStyle w:val="Heading2"/>
       </w:pPr>
       <w:r>
-        <w:t>3</w:t>
-      </w:r>
-      <w:r>
-        <w:t xml:space="preserve">. </w:t>
+        <w:t xml:space="preserve">3. </w:t>
       </w:r>
       <w:r>
         <w:t>NYC Park Choropleth Map Colored through Crime Count</w:t>
@@ -129,10 +120,7 @@
       </w:pPr>
       <w:r>
         <w:lastRenderedPageBreak/>
-        <w:t>4</w:t>
-      </w:r>
-      <w:r>
-        <w:t>. Park Size vs. Crime Count (Scatter Plot)</w:t>
+        <w:t>4. Park Size vs. Crime Count (Scatter Plot)</w:t>
       </w:r>
     </w:p>
     <w:p>
@@ -140,10 +128,7 @@
         <w:t xml:space="preserve">The </w:t>
       </w:r>
       <w:r>
-        <w:t>scat</w:t>
-      </w:r>
-      <w:r>
-        <w:t>ter plot explores the relationship between the size of a park and the number of crimes it experiences. Each dot represents a park, sized by its total crime count and colored by borough. While there’s a general trend that larger parks tend to have more crime, the plot shows that size isn’t the only factor. Some large parks are safe, while some smaller parks report unexpectedly high crime rates. This chart highlights the complexity of park safety and suggests that elements such as location, design, and foot traffic may also play significant roles.</w:t>
+        <w:t>scatter plot explores the relationship between the size of a park and the number of crimes it experiences. Each dot represents a park, sized by its total crime count and colored by borough. While there’s a general trend that larger parks tend to have more crime, the plot shows that size isn’t the only factor. Some large parks are safe, while some smaller parks report unexpectedly high crime rates. This chart highlights the complexity of park safety and suggests that elements such as location, design, and foot traffic may also play significant roles.</w:t>
       </w:r>
     </w:p>
     <w:p>
@@ -151,10 +136,7 @@
         <w:pStyle w:val="Heading2"/>
       </w:pPr>
       <w:r>
-        <w:t>5</w:t>
-      </w:r>
-      <w:r>
-        <w:t xml:space="preserve">. </w:t>
+        <w:t xml:space="preserve">5. </w:t>
       </w:r>
       <w:r>
         <w:t>Top 10 Most Dangerous Parks Identification</w:t>
@@ -173,10 +155,7 @@
         <w:pStyle w:val="Heading2"/>
       </w:pPr>
       <w:r>
-        <w:t>6</w:t>
-      </w:r>
-      <w:r>
-        <w:t xml:space="preserve">. </w:t>
+        <w:t xml:space="preserve">6. </w:t>
       </w:r>
       <w:r>
         <w:t>Park Crime Types Per 100,000 Residents by Borough</w:t>
@@ -187,7 +166,7 @@
     </w:p>
     <w:p>
       <w:r>
-        <w:t>The stacked bar chart, created with Altair, visualizes the total number of crimes by type across various categories such as borough or quarter. Each bar is broken down into segments representing different crime types (e.g., robbery, rape, grand larceny), allowing users to see both the overall volume and the composition of crimes in each segment. This visualization is essential for understanding not only where crime is occurring, but also what kind of crime is most prevalent. It reveals how certain crime types are more concentrated in specific areas or quarters, highlighting the diverse nature of public safety concerns in parks.</w:t>
+        <w:t>The stacked bar chart, created with Altair, visualizes the total number of crimes by type across various categories such as borough or quarter. Each bar is broken down into segments representing different crime types (e.g., robbery, rape, grand larceny), allowing users to see both the overall volume and the composition of crimes in each segment. This visualization is essential for understanding not only where crime is occurring but also what kind of crime is most prevalent. It reveals how certain crime types are more concentrated in specific areas or quarters, highlighting the diverse nature of public safety concerns in parks.</w:t>
       </w:r>
     </w:p>
     <w:p>
@@ -199,9 +178,20 @@
       </w:r>
     </w:p>
     <w:p>
-      <w:r>
-        <w:t>https://mia-khan.github.io/NYC_Crime/staticVisualizations.html#Top</w:t>
-      </w:r>
+      <w:hyperlink r:id="rId6" w:history="1">
+        <w:r>
+          <w:rPr>
+            <w:rStyle w:val="Hyperlink"/>
+          </w:rPr>
+          <w:t>https://mia-khan.github.io/NYC_Crime/</w:t>
+        </w:r>
+        <w:r>
+          <w:rPr>
+            <w:rStyle w:val="Hyperlink"/>
+          </w:rPr>
+          <w:t>index.html</w:t>
+        </w:r>
+      </w:hyperlink>
     </w:p>
     <w:p>
       <w:pPr>
@@ -11815,6 +11805,41 @@
       </w:tcPr>
     </w:tblStylePr>
   </w:style>
+  <w:style w:type="character" w:styleId="Hyperlink">
+    <w:name w:val="Hyperlink"/>
+    <w:basedOn w:val="DefaultParagraphFont"/>
+    <w:uiPriority w:val="99"/>
+    <w:unhideWhenUsed/>
+    <w:rsid w:val="003570D5"/>
+    <w:rPr>
+      <w:color w:val="0000FF" w:themeColor="hyperlink"/>
+      <w:u w:val="single"/>
+    </w:rPr>
+  </w:style>
+  <w:style w:type="character" w:styleId="UnresolvedMention">
+    <w:name w:val="Unresolved Mention"/>
+    <w:basedOn w:val="DefaultParagraphFont"/>
+    <w:uiPriority w:val="99"/>
+    <w:semiHidden/>
+    <w:unhideWhenUsed/>
+    <w:rsid w:val="003570D5"/>
+    <w:rPr>
+      <w:color w:val="605E5C"/>
+      <w:shd w:val="clear" w:color="auto" w:fill="E1DFDD"/>
+    </w:rPr>
+  </w:style>
+  <w:style w:type="character" w:styleId="FollowedHyperlink">
+    <w:name w:val="FollowedHyperlink"/>
+    <w:basedOn w:val="DefaultParagraphFont"/>
+    <w:uiPriority w:val="99"/>
+    <w:semiHidden/>
+    <w:unhideWhenUsed/>
+    <w:rsid w:val="00045D5A"/>
+    <w:rPr>
+      <w:color w:val="800080" w:themeColor="followedHyperlink"/>
+      <w:u w:val="single"/>
+    </w:rPr>
+  </w:style>
 </w:styles>
 </file>
 

</xml_diff>